<commit_message>
Adding Related Work and Design artifacts
</commit_message>
<xml_diff>
--- a/Deliverables/Partial Report.docx
+++ b/Deliverables/Partial Report.docx
@@ -529,10 +529,7 @@
         </w:numPr>
       </w:pPr>
       <w:r>
-        <w:t xml:space="preserve">Sensor suite (Objective: 9 DOF </w:t>
-      </w:r>
-      <w:r>
-        <w:t>{</w:t>
+        <w:t>Sensor suite (Objective: 9 DOF {</w:t>
       </w:r>
       <w:proofErr w:type="spellStart"/>
       <w:r>
@@ -540,16 +537,7 @@
       </w:r>
       <w:proofErr w:type="spellEnd"/>
       <w:r>
-        <w:t>, gyro</w:t>
-      </w:r>
-      <w:r>
-        <w:t>, mag</w:t>
-      </w:r>
-      <w:r>
-        <w:t>}</w:t>
-      </w:r>
-      <w:r>
-        <w:t>, Threshold: 6 DOF {</w:t>
+        <w:t>, gyro, mag}, Threshold: 6 DOF {</w:t>
       </w:r>
       <w:proofErr w:type="spellStart"/>
       <w:r>
@@ -1031,10 +1019,7 @@
         <w:ind w:left="288"/>
       </w:pPr>
       <w:r>
-        <w:t>The primary goal of this task was</w:t>
-      </w:r>
-      <w:r>
-        <w:t xml:space="preserve"> to quickly prove out the ability to accomplish the overall project goal of mobile image tracking on the development platform.  </w:t>
+        <w:t xml:space="preserve">The primary goal of this task was to quickly prove out the ability to accomplish the overall project goal of mobile image tracking on the development platform.  </w:t>
       </w:r>
       <w:r>
         <w:t>T</w:t>
@@ -1055,57 +1040,110 @@
         <w:t>d</w:t>
       </w:r>
       <w:r>
-        <w:t xml:space="preserve"> for this task d</w:t>
-      </w:r>
-      <w:r>
-        <w:t>ue to its inherent support for the AR Drone quadcopter</w:t>
+        <w:t xml:space="preserve"> for this task due to its inherent support for the AR Drone quadcopter.  </w:t>
+      </w:r>
+      <w:r>
+        <w:t>EZ-Builder is a high level development environment created by EZ-Robot</w:t>
+      </w:r>
+      <w:r>
+        <w:t xml:space="preserve">.  The application is targeted to </w:t>
+      </w:r>
+      <w:r>
+        <w:t>develope</w:t>
+      </w:r>
+      <w:r>
+        <w:t>rs interested in</w:t>
+      </w:r>
+      <w:r>
+        <w:t xml:space="preserve"> programming and interacting with the EZ-Robot products, however it also contains libraries for third party robot</w:t>
+      </w:r>
+      <w:r>
+        <w:t>s</w:t>
+      </w:r>
+      <w:r>
+        <w:t xml:space="preserve"> and even supports low level libraries for DIY development.  </w:t>
+      </w:r>
+      <w:r>
+        <w:t xml:space="preserve">EZ-Robot has made a number of tutorials available to the developer who wishes to come up to speed quickly.  One of such </w:t>
+      </w:r>
+      <w:proofErr w:type="gramStart"/>
+      <w:r>
+        <w:t>tutorials</w:t>
+      </w:r>
+      <w:r>
+        <w:rPr>
+          <w:vertAlign w:val="superscript"/>
+        </w:rPr>
+        <w:t>[</w:t>
+      </w:r>
+      <w:proofErr w:type="gramEnd"/>
+      <w:r>
+        <w:rPr>
+          <w:vertAlign w:val="superscript"/>
+        </w:rPr>
+        <w:t>5]</w:t>
+      </w:r>
+      <w:r>
+        <w:t xml:space="preserve"> discusses using the application to control the AR Drone to track an object based on its color.  To conduct the proof-of-concept, the suggestions provided in this tutorial were used.</w:t>
+      </w:r>
+    </w:p>
+    <w:p>
+      <w:pPr>
+        <w:ind w:left="288"/>
+      </w:pPr>
+      <w:r>
+        <w:t xml:space="preserve">An EZ-Builder project was created that included an AR Drone Movement Panel (third party add on) and a Camera controller.  </w:t>
+      </w:r>
+      <w:r>
+        <w:t xml:space="preserve">The Camera controller was configured to command the drone to track objects with the color red.  During the test, the EZ-Builder </w:t>
+      </w:r>
+      <w:r>
+        <w:t>application</w:t>
+      </w:r>
+      <w:r>
+        <w:t xml:space="preserve"> communicated with the drone over the PCs WIFI network connection.  </w:t>
+      </w:r>
+      <w:r>
+        <w:t xml:space="preserve">The drone was commanded to Take-Off and then commanded to track the red object.  </w:t>
+      </w:r>
+      <w:r>
+        <w:t>At a high level, the tracking was controlled by the application as follows: T</w:t>
+      </w:r>
+      <w:r>
+        <w:t xml:space="preserve">he drone </w:t>
+      </w:r>
+      <w:r>
+        <w:t>telemetered</w:t>
+      </w:r>
+      <w:r>
+        <w:t xml:space="preserve"> camera image and vehicle state information to the EZ-Builder application</w:t>
+      </w:r>
+      <w:r>
+        <w:t xml:space="preserve"> over its WIFI network</w:t>
       </w:r>
       <w:r>
         <w:t xml:space="preserve">.  </w:t>
       </w:r>
       <w:r>
-        <w:t>EZ-Builder is a high level development environment created by EZ-Robot</w:t>
-      </w:r>
-      <w:r>
-        <w:t xml:space="preserve">.  The application is targeted to </w:t>
-      </w:r>
-      <w:r>
-        <w:t>develope</w:t>
-      </w:r>
-      <w:r>
-        <w:t>rs interested in</w:t>
-      </w:r>
-      <w:r>
-        <w:t xml:space="preserve"> programming and interacting with the EZ-Robot products, however it also contains libraries for third party robot</w:t>
-      </w:r>
-      <w:r>
-        <w:t>s</w:t>
-      </w:r>
-      <w:r>
-        <w:t xml:space="preserve"> and even supports low level libraries for DIY development.  </w:t>
-      </w:r>
-      <w:r>
-        <w:t xml:space="preserve">EZ-Robot has made a number of tutorials available to the developer who wishes to come up to speed quickly.  One of such </w:t>
-      </w:r>
-      <w:proofErr w:type="gramStart"/>
-      <w:r>
-        <w:t>tutorials</w:t>
-      </w:r>
-      <w:r>
-        <w:rPr>
-          <w:vertAlign w:val="superscript"/>
-        </w:rPr>
-        <w:t>[</w:t>
-      </w:r>
-      <w:proofErr w:type="gramEnd"/>
-      <w:r>
-        <w:rPr>
-          <w:vertAlign w:val="superscript"/>
-        </w:rPr>
-        <w:t>5]</w:t>
-      </w:r>
-      <w:r>
-        <w:t xml:space="preserve"> discusses using the application to control the AR Drone to track an object based on its color.  To conduct the proof-of-concept, the suggestions provided in this tutorial were used.</w:t>
+        <w:t>The application used the camera image as input into its control algorithms to generate acceleration commands t</w:t>
+      </w:r>
+      <w:r>
+        <w:t>hat would</w:t>
+      </w:r>
+      <w:r>
+        <w:t xml:space="preserve"> allow the drone to maintain a desired orientation with respect to the red object.  </w:t>
+      </w:r>
+      <w:r>
+        <w:t xml:space="preserve">These acceleration commands were then passed back to the drone via </w:t>
+      </w:r>
+      <w:r>
+        <w:t xml:space="preserve">the </w:t>
+      </w:r>
+      <w:r>
+        <w:t xml:space="preserve">WIFI </w:t>
+      </w:r>
+      <w:r>
+        <w:t xml:space="preserve">network.  </w:t>
       </w:r>
     </w:p>
     <w:p>
@@ -1113,65 +1151,6 @@
         <w:ind w:left="288"/>
       </w:pPr>
       <w:r>
-        <w:t xml:space="preserve">An EZ-Builder project was created that included an AR Drone Movement Panel (third party add on) and a Camera controller.  </w:t>
-      </w:r>
-      <w:r>
-        <w:t xml:space="preserve">The Camera controller was configured to command the drone to track objects with the color red.  During the test, the EZ-Builder </w:t>
-      </w:r>
-      <w:r>
-        <w:t>application</w:t>
-      </w:r>
-      <w:r>
-        <w:t xml:space="preserve"> communicated with the drone over the PCs WIFI network connection.  </w:t>
-      </w:r>
-      <w:r>
-        <w:t xml:space="preserve">The drone was commanded to Take-Off and then commanded to track the red object.  </w:t>
-      </w:r>
-      <w:r>
-        <w:t>At a high level, the tracking was controlled by the application as follows: T</w:t>
-      </w:r>
-      <w:r>
-        <w:t xml:space="preserve">he drone </w:t>
-      </w:r>
-      <w:r>
-        <w:t>telemetered</w:t>
-      </w:r>
-      <w:r>
-        <w:t xml:space="preserve"> camera image and vehicle state information to the EZ-Builder application</w:t>
-      </w:r>
-      <w:r>
-        <w:t xml:space="preserve"> over its WIFI network</w:t>
-      </w:r>
-      <w:r>
-        <w:t xml:space="preserve">.  </w:t>
-      </w:r>
-      <w:r>
-        <w:t>The application used the camera image as input into its control algorithms to generate acceleration commands t</w:t>
-      </w:r>
-      <w:r>
-        <w:t>hat would</w:t>
-      </w:r>
-      <w:r>
-        <w:t xml:space="preserve"> allow the drone to maintain a desired orientation with respect to the red object.  </w:t>
-      </w:r>
-      <w:r>
-        <w:t xml:space="preserve">These acceleration commands were then passed back to the drone via </w:t>
-      </w:r>
-      <w:r>
-        <w:t xml:space="preserve">the </w:t>
-      </w:r>
-      <w:r>
-        <w:t xml:space="preserve">WIFI </w:t>
-      </w:r>
-      <w:r>
-        <w:t xml:space="preserve">network.  </w:t>
-      </w:r>
-    </w:p>
-    <w:p>
-      <w:pPr>
-        <w:ind w:left="288"/>
-      </w:pPr>
-      <w:r>
         <w:t xml:space="preserve">The proof-of-concept was successfully accomplished in a relatively short timeframe.  </w:t>
       </w:r>
       <w:r>
@@ -1224,8 +1203,6 @@
       <w:r>
         <w:t xml:space="preserve"> above.  </w:t>
       </w:r>
-      <w:bookmarkStart w:id="1" w:name="_GoBack"/>
-      <w:bookmarkEnd w:id="1"/>
     </w:p>
     <w:p>
       <w:pPr>
@@ -1612,19 +1589,7 @@
                 <w:rPr>
                   <w:rStyle w:val="Hyperlink"/>
                 </w:rPr>
-                <w:t>http://www.instru</w:t>
-              </w:r>
-              <w:r>
-                <w:rPr>
-                  <w:rStyle w:val="Hyperlink"/>
-                </w:rPr>
-                <w:t>c</w:t>
-              </w:r>
-              <w:r>
-                <w:rPr>
-                  <w:rStyle w:val="Hyperlink"/>
-                </w:rPr>
-                <w:t>tables.com/id/Color-Following-AR-Parrot-Drone/?ALLSTEPS</w:t>
+                <w:t>http://www.instructables.com/id/Color-Following-AR-Parrot-Drone/?ALLSTEPS</w:t>
               </w:r>
             </w:hyperlink>
             <w:r>
@@ -2240,19 +2205,7 @@
                 <w:rPr>
                   <w:rStyle w:val="Hyperlink"/>
                 </w:rPr>
-                <w:t>http</w:t>
-              </w:r>
-              <w:r>
-                <w:rPr>
-                  <w:rStyle w:val="Hyperlink"/>
-                </w:rPr>
-                <w:t>s</w:t>
-              </w:r>
-              <w:r>
-                <w:rPr>
-                  <w:rStyle w:val="Hyperlink"/>
-                </w:rPr>
-                <w:t>://www.ez-robot.com/EZ-Builder/windows</w:t>
+                <w:t>https://www.ez-robot.com/EZ-Builder/windows</w:t>
               </w:r>
             </w:hyperlink>
             <w:r>
@@ -2340,7 +2293,217 @@
       </w:tr>
     </w:tbl>
     <w:p/>
-    <w:p/>
+    <w:p>
+      <w:bookmarkStart w:id="1" w:name="_GoBack"/>
+      <w:bookmarkEnd w:id="1"/>
+    </w:p>
+    <w:p>
+      <w:pPr>
+        <w:autoSpaceDE w:val="0"/>
+        <w:autoSpaceDN w:val="0"/>
+        <w:adjustRightInd w:val="0"/>
+        <w:spacing w:after="0" w:line="240" w:lineRule="auto"/>
+        <w:rPr>
+          <w:rFonts w:ascii="CMBX12" w:hAnsi="CMBX12" w:cs="CMBX12"/>
+          <w:color w:val="FF0000"/>
+          <w:sz w:val="34"/>
+          <w:szCs w:val="34"/>
+        </w:rPr>
+      </w:pPr>
+      <w:r>
+        <w:rPr>
+          <w:rFonts w:ascii="CMBX12" w:hAnsi="CMBX12" w:cs="CMBX12"/>
+          <w:color w:val="FF0000"/>
+          <w:sz w:val="34"/>
+          <w:szCs w:val="34"/>
+        </w:rPr>
+        <w:t>Web Resources</w:t>
+      </w:r>
+      <w:r>
+        <w:rPr>
+          <w:rFonts w:ascii="CMBX12" w:hAnsi="CMBX12" w:cs="CMBX12"/>
+          <w:color w:val="FF0000"/>
+          <w:sz w:val="34"/>
+          <w:szCs w:val="34"/>
+        </w:rPr>
+        <w:t xml:space="preserve"> from course syllabus – consider for project</w:t>
+      </w:r>
+    </w:p>
+    <w:p>
+      <w:pPr>
+        <w:autoSpaceDE w:val="0"/>
+        <w:autoSpaceDN w:val="0"/>
+        <w:adjustRightInd w:val="0"/>
+        <w:spacing w:after="0" w:line="240" w:lineRule="auto"/>
+        <w:rPr>
+          <w:rFonts w:ascii="CMR12" w:hAnsi="CMR12" w:cs="CMR12"/>
+          <w:color w:val="FF0000"/>
+          <w:sz w:val="24"/>
+          <w:szCs w:val="24"/>
+        </w:rPr>
+      </w:pPr>
+      <w:r>
+        <w:rPr>
+          <w:rFonts w:ascii="CMR12" w:hAnsi="CMR12" w:cs="CMR12"/>
+          <w:color w:val="FF0000"/>
+          <w:sz w:val="24"/>
+          <w:szCs w:val="24"/>
+        </w:rPr>
+        <w:t>[1] Computer Vision Homepage, http://www.cs.cmu.edu/afs/cs/project/cil/ftp/html/vision.html.</w:t>
+      </w:r>
+    </w:p>
+    <w:p>
+      <w:pPr>
+        <w:autoSpaceDE w:val="0"/>
+        <w:autoSpaceDN w:val="0"/>
+        <w:adjustRightInd w:val="0"/>
+        <w:spacing w:after="0" w:line="240" w:lineRule="auto"/>
+        <w:rPr>
+          <w:rFonts w:ascii="CMR12" w:hAnsi="CMR12" w:cs="CMR12"/>
+          <w:color w:val="FF0000"/>
+          <w:sz w:val="24"/>
+          <w:szCs w:val="24"/>
+        </w:rPr>
+      </w:pPr>
+      <w:r>
+        <w:rPr>
+          <w:rFonts w:ascii="CMR12" w:hAnsi="CMR12" w:cs="CMR12"/>
+          <w:color w:val="FF0000"/>
+          <w:sz w:val="24"/>
+          <w:szCs w:val="24"/>
+        </w:rPr>
+        <w:t xml:space="preserve">[2] </w:t>
+      </w:r>
+      <w:proofErr w:type="spellStart"/>
+      <w:r>
+        <w:rPr>
+          <w:rFonts w:ascii="CMR12" w:hAnsi="CMR12" w:cs="CMR12"/>
+          <w:color w:val="FF0000"/>
+          <w:sz w:val="24"/>
+          <w:szCs w:val="24"/>
+        </w:rPr>
+        <w:t>CVonline</w:t>
+      </w:r>
+      <w:proofErr w:type="spellEnd"/>
+      <w:r>
+        <w:rPr>
+          <w:rFonts w:ascii="CMR12" w:hAnsi="CMR12" w:cs="CMR12"/>
+          <w:color w:val="FF0000"/>
+          <w:sz w:val="24"/>
+          <w:szCs w:val="24"/>
+        </w:rPr>
+        <w:t>, http://homepages.inf.ed.ac.uk/rbf/CVonline/.</w:t>
+      </w:r>
+    </w:p>
+    <w:p>
+      <w:pPr>
+        <w:autoSpaceDE w:val="0"/>
+        <w:autoSpaceDN w:val="0"/>
+        <w:adjustRightInd w:val="0"/>
+        <w:spacing w:after="0" w:line="240" w:lineRule="auto"/>
+        <w:rPr>
+          <w:rFonts w:ascii="CMR12" w:hAnsi="CMR12" w:cs="CMR12"/>
+          <w:color w:val="FF0000"/>
+          <w:sz w:val="24"/>
+          <w:szCs w:val="24"/>
+        </w:rPr>
+      </w:pPr>
+      <w:r>
+        <w:rPr>
+          <w:rFonts w:ascii="CMR12" w:hAnsi="CMR12" w:cs="CMR12"/>
+          <w:color w:val="FF0000"/>
+          <w:sz w:val="24"/>
+          <w:szCs w:val="24"/>
+        </w:rPr>
+        <w:t>[3] Robotics Internet Resources Page, http://robotics.nasa.gov/links/resources.php</w:t>
+      </w:r>
+    </w:p>
+    <w:p>
+      <w:pPr>
+        <w:autoSpaceDE w:val="0"/>
+        <w:autoSpaceDN w:val="0"/>
+        <w:adjustRightInd w:val="0"/>
+        <w:spacing w:after="0" w:line="240" w:lineRule="auto"/>
+        <w:rPr>
+          <w:rFonts w:ascii="CMR12" w:hAnsi="CMR12" w:cs="CMR12"/>
+          <w:color w:val="FF0000"/>
+          <w:sz w:val="24"/>
+          <w:szCs w:val="24"/>
+        </w:rPr>
+      </w:pPr>
+      <w:r>
+        <w:rPr>
+          <w:rFonts w:ascii="CMR12" w:hAnsi="CMR12" w:cs="CMR12"/>
+          <w:color w:val="FF0000"/>
+          <w:sz w:val="24"/>
+          <w:szCs w:val="24"/>
+        </w:rPr>
+        <w:t>[4] Player/Stage, http://playerstage.sourceforge.net/.</w:t>
+      </w:r>
+    </w:p>
+    <w:p>
+      <w:pPr>
+        <w:autoSpaceDE w:val="0"/>
+        <w:autoSpaceDN w:val="0"/>
+        <w:adjustRightInd w:val="0"/>
+        <w:spacing w:after="0" w:line="240" w:lineRule="auto"/>
+        <w:rPr>
+          <w:rFonts w:ascii="CMR12" w:hAnsi="CMR12" w:cs="CMR12"/>
+          <w:color w:val="FF0000"/>
+          <w:sz w:val="24"/>
+          <w:szCs w:val="24"/>
+        </w:rPr>
+      </w:pPr>
+      <w:r>
+        <w:rPr>
+          <w:rFonts w:ascii="CMR12" w:hAnsi="CMR12" w:cs="CMR12"/>
+          <w:color w:val="FF0000"/>
+          <w:sz w:val="24"/>
+          <w:szCs w:val="24"/>
+        </w:rPr>
+        <w:lastRenderedPageBreak/>
+        <w:t>[5] Robotics Institute, Carnegie Mellon University, http://www.ri.cmu.edu/.</w:t>
+      </w:r>
+    </w:p>
+    <w:p>
+      <w:pPr>
+        <w:autoSpaceDE w:val="0"/>
+        <w:autoSpaceDN w:val="0"/>
+        <w:adjustRightInd w:val="0"/>
+        <w:spacing w:after="0" w:line="240" w:lineRule="auto"/>
+        <w:rPr>
+          <w:rFonts w:ascii="CMR12" w:hAnsi="CMR12" w:cs="CMR12"/>
+          <w:color w:val="FF0000"/>
+          <w:sz w:val="24"/>
+          <w:szCs w:val="24"/>
+        </w:rPr>
+      </w:pPr>
+      <w:r>
+        <w:rPr>
+          <w:rFonts w:ascii="CMR12" w:hAnsi="CMR12" w:cs="CMR12"/>
+          <w:color w:val="FF0000"/>
+          <w:sz w:val="24"/>
+          <w:szCs w:val="24"/>
+        </w:rPr>
+        <w:t>[6] Robotics Online, http://www.roboticsonline.com/.</w:t>
+      </w:r>
+    </w:p>
+    <w:p>
+      <w:pPr>
+        <w:rPr>
+          <w:color w:val="FF0000"/>
+        </w:rPr>
+      </w:pPr>
+      <w:r>
+        <w:rPr>
+          <w:rFonts w:ascii="CMR12" w:hAnsi="CMR12" w:cs="CMR12"/>
+          <w:color w:val="FF0000"/>
+          <w:sz w:val="24"/>
+          <w:szCs w:val="24"/>
+        </w:rPr>
+        <w:t>[7] Robot Operating System (ROS), http://www.ros.org/.</w:t>
+      </w:r>
+    </w:p>
     <w:sectPr>
       <w:pgSz w:w="12240" w:h="15840"/>
       <w:pgMar w:top="720" w:right="720" w:bottom="720" w:left="720" w:header="720" w:footer="720" w:gutter="0"/>

</xml_diff>

<commit_message>
Updates to report and schedule
</commit_message>
<xml_diff>
--- a/Deliverables/Partial Report.docx
+++ b/Deliverables/Partial Report.docx
@@ -327,7 +327,15 @@
         <w:ind w:left="288"/>
       </w:pPr>
       <w:r>
-        <w:t xml:space="preserve">The motivation behind this project stems from a number of factors.  One, to broaden experience working with autonomous flying vehicles from a control and communication perspective.  Two, to develop an application potentially reusable by the community, academic or commercial.  And three, to develop an application that may eventually be incorporated into a marketable product.  </w:t>
+        <w:t xml:space="preserve">The motivation behind this project stems from a number of factors.  One, to broaden experience working with autonomous flying vehicles from a control and communication perspective.  Two, to develop an application </w:t>
+      </w:r>
+      <w:proofErr w:type="gramStart"/>
+      <w:r>
+        <w:t>potentially</w:t>
+      </w:r>
+      <w:proofErr w:type="gramEnd"/>
+      <w:r>
+        <w:t xml:space="preserve"> reusable by the community, academic or commercial.  And three, to develop an application that may eventually be incorporated into a marketable product.  </w:t>
       </w:r>
     </w:p>
     <w:p>
@@ -503,8 +511,13 @@
         <w:ind w:left="288"/>
       </w:pPr>
       <w:r>
-        <w:t>Configuration management of software developed for the project will be conducted via Git</w:t>
-      </w:r>
+        <w:t xml:space="preserve">Configuration management of software developed for the project will be conducted via </w:t>
+      </w:r>
+      <w:proofErr w:type="spellStart"/>
+      <w:r>
+        <w:t>Git</w:t>
+      </w:r>
+      <w:proofErr w:type="spellEnd"/>
       <w:r>
         <w:t xml:space="preserve"> </w:t>
       </w:r>
@@ -603,10 +616,7 @@
         <w:fldChar w:fldCharType="begin"/>
       </w:r>
       <w:r>
-        <w:instrText xml:space="preserve"> REF _Ref434161563 \h </w:instrText>
-      </w:r>
-      <w:r>
-        <w:instrText xml:space="preserve"> \* MERGEFORMAT </w:instrText>
+        <w:instrText xml:space="preserve"> REF _Ref434161563 \h  \* MERGEFORMAT </w:instrText>
       </w:r>
       <w:r>
         <w:fldChar w:fldCharType="separate"/>
@@ -1430,8 +1440,13 @@
                 <w:numId w:val="14"/>
               </w:numPr>
             </w:pPr>
-            <w:r>
-              <w:t xml:space="preserve">Nav data, video </w:t>
+            <w:proofErr w:type="spellStart"/>
+            <w:r>
+              <w:t>Nav</w:t>
+            </w:r>
+            <w:proofErr w:type="spellEnd"/>
+            <w:r>
+              <w:t xml:space="preserve"> data, video </w:t>
             </w:r>
           </w:p>
           <w:p>
@@ -1766,10 +1781,7 @@
         <w:fldChar w:fldCharType="begin"/>
       </w:r>
       <w:r>
-        <w:instrText xml:space="preserve"> REF _Ref434161618 \h </w:instrText>
-      </w:r>
-      <w:r>
-        <w:instrText xml:space="preserve"> \* MERGEFORMAT </w:instrText>
+        <w:instrText xml:space="preserve"> REF _Ref434161618 \h  \* MERGEFORMAT </w:instrText>
       </w:r>
       <w:r>
         <w:fldChar w:fldCharType="separate"/>
@@ -1911,8 +1923,13 @@
             <w:pPr>
               <w:keepNext/>
             </w:pPr>
-            <w:r>
-              <w:t>Ardupilot, by 3D Robotics</w:t>
+            <w:proofErr w:type="spellStart"/>
+            <w:r>
+              <w:t>Ardupilot</w:t>
+            </w:r>
+            <w:proofErr w:type="spellEnd"/>
+            <w:r>
+              <w:t>, by 3D Robotics</w:t>
             </w:r>
             <w:r>
               <w:t xml:space="preserve"> </w:t>
@@ -1961,13 +1978,7 @@
               <w:keepNext/>
             </w:pPr>
             <w:r>
-              <w:t xml:space="preserve">Does not meet project </w:t>
-            </w:r>
-            <w:r>
-              <w:t>development schedule</w:t>
-            </w:r>
-            <w:r>
-              <w:t xml:space="preserve"> requirement</w:t>
+              <w:t>Does not meet project development schedule requirement</w:t>
             </w:r>
           </w:p>
         </w:tc>
@@ -2270,8 +2281,13 @@
             <w:pPr>
               <w:keepNext/>
             </w:pPr>
-            <w:r>
-              <w:t xml:space="preserve">Spiri, by </w:t>
+            <w:proofErr w:type="spellStart"/>
+            <w:r>
+              <w:t>Spiri</w:t>
+            </w:r>
+            <w:proofErr w:type="spellEnd"/>
+            <w:r>
+              <w:t xml:space="preserve">, by </w:t>
             </w:r>
             <w:r>
               <w:t>Pleiades</w:t>
@@ -2367,8 +2383,13 @@
               <w:keepNext/>
             </w:pPr>
             <w:r>
-              <w:t>Hummingbird, by AscTec</w:t>
-            </w:r>
+              <w:t xml:space="preserve">Hummingbird, by </w:t>
+            </w:r>
+            <w:proofErr w:type="spellStart"/>
+            <w:r>
+              <w:t>AscTec</w:t>
+            </w:r>
+            <w:proofErr w:type="spellEnd"/>
             <w:r>
               <w:t xml:space="preserve"> </w:t>
             </w:r>
@@ -2585,10 +2606,7 @@
         <w:fldChar w:fldCharType="begin"/>
       </w:r>
       <w:r>
-        <w:instrText xml:space="preserve"> REF _Ref434161792 \h </w:instrText>
-      </w:r>
-      <w:r>
-        <w:instrText xml:space="preserve"> \* MERGEFORMAT </w:instrText>
+        <w:instrText xml:space="preserve"> REF _Ref434161792 \h  \* MERGEFORMAT </w:instrText>
       </w:r>
       <w:r>
         <w:fldChar w:fldCharType="separate"/>
@@ -2633,7 +2651,18 @@
         <w:t xml:space="preserve"> below provide a summary of the development tools traded.  </w:t>
       </w:r>
       <w:r>
-        <w:t xml:space="preserve">The outcome of the study was the selection of the NetBeans development environment.  </w:t>
+        <w:t xml:space="preserve">The outcome of the study was the selection of the </w:t>
+      </w:r>
+      <w:proofErr w:type="spellStart"/>
+      <w:r>
+        <w:t>Qt</w:t>
+      </w:r>
+      <w:proofErr w:type="spellEnd"/>
+      <w:r>
+        <w:t xml:space="preserve"> Creator</w:t>
+      </w:r>
+      <w:r>
+        <w:t xml:space="preserve"> development environment.  </w:t>
       </w:r>
       <w:r>
         <w:t xml:space="preserve">Due to lack of ROS support in Windows, </w:t>
@@ -2780,14 +2809,13 @@
             <w:shd w:val="clear" w:color="auto" w:fill="92D050"/>
           </w:tcPr>
           <w:p>
-            <w:r>
-              <w:t>Net</w:t>
-            </w:r>
-            <w:r>
-              <w:t>B</w:t>
-            </w:r>
-            <w:r>
-              <w:t>eans</w:t>
+            <w:proofErr w:type="spellStart"/>
+            <w:r>
+              <w:t>Qt</w:t>
+            </w:r>
+            <w:proofErr w:type="spellEnd"/>
+            <w:r>
+              <w:t xml:space="preserve"> Creator</w:t>
             </w:r>
             <w:r>
               <w:t xml:space="preserve"> </w:t>
@@ -2850,6 +2878,22 @@
           <w:p>
             <w:r>
               <w:t>Multi-language support</w:t>
+            </w:r>
+            <w:r>
+              <w:t xml:space="preserve">, </w:t>
+            </w:r>
+          </w:p>
+          <w:p>
+            <w:r>
+              <w:t xml:space="preserve">Native support for </w:t>
+            </w:r>
+            <w:proofErr w:type="spellStart"/>
+            <w:r>
+              <w:t>CMake</w:t>
+            </w:r>
+            <w:proofErr w:type="spellEnd"/>
+            <w:r>
+              <w:t xml:space="preserve"> projects</w:t>
             </w:r>
           </w:p>
         </w:tc>
@@ -3333,8 +3377,13 @@
             <w:tcW w:w="2842" w:type="dxa"/>
           </w:tcPr>
           <w:p>
-            <w:r>
-              <w:t xml:space="preserve">AR.Drone SDK </w:t>
+            <w:proofErr w:type="spellStart"/>
+            <w:r>
+              <w:t>AR.Drone</w:t>
+            </w:r>
+            <w:proofErr w:type="spellEnd"/>
+            <w:r>
+              <w:t xml:space="preserve"> SDK </w:t>
             </w:r>
             <w:r>
               <w:rPr>
@@ -3393,7 +3442,7 @@
         <w:tc>
           <w:tcPr>
             <w:tcW w:w="2842" w:type="dxa"/>
-            <w:shd w:val="clear" w:color="auto" w:fill="FF0000"/>
+            <w:shd w:val="clear" w:color="auto" w:fill="auto"/>
           </w:tcPr>
           <w:p>
             <w:r>
@@ -3422,7 +3471,7 @@
         <w:tc>
           <w:tcPr>
             <w:tcW w:w="1053" w:type="dxa"/>
-            <w:shd w:val="clear" w:color="auto" w:fill="FF0000"/>
+            <w:shd w:val="clear" w:color="auto" w:fill="auto"/>
           </w:tcPr>
           <w:p>
             <w:pPr>
@@ -3436,7 +3485,7 @@
         <w:tc>
           <w:tcPr>
             <w:tcW w:w="3363" w:type="dxa"/>
-            <w:shd w:val="clear" w:color="auto" w:fill="FF0000"/>
+            <w:shd w:val="clear" w:color="auto" w:fill="auto"/>
           </w:tcPr>
           <w:p>
             <w:r>
@@ -3452,7 +3501,7 @@
         <w:tc>
           <w:tcPr>
             <w:tcW w:w="3447" w:type="dxa"/>
-            <w:shd w:val="clear" w:color="auto" w:fill="FF0000"/>
+            <w:shd w:val="clear" w:color="auto" w:fill="auto"/>
           </w:tcPr>
           <w:p>
             <w:r>
@@ -3656,7 +3705,11 @@
         <w:t xml:space="preserve"> for this task due to its inherent support for the AR Drone quadcopter.  </w:t>
       </w:r>
       <w:r>
-        <w:t>EZ-Builder is a high level development environment created by EZ-Robot</w:t>
+        <w:t xml:space="preserve">EZ-Builder is a high level development environment </w:t>
+      </w:r>
+      <w:r>
+        <w:lastRenderedPageBreak/>
+        <w:t>created by EZ-Robot</w:t>
       </w:r>
       <w:r>
         <w:t xml:space="preserve"> </w:t>
@@ -3677,11 +3730,7 @@
         <w:t>rs interested in</w:t>
       </w:r>
       <w:r>
-        <w:t xml:space="preserve"> programming and interacting with </w:t>
-      </w:r>
-      <w:r>
-        <w:lastRenderedPageBreak/>
-        <w:t>the EZ-Robot products, however it also contains libraries for third party robot</w:t>
+        <w:t xml:space="preserve"> programming and interacting with the EZ-Robot products, however it also contains libraries for third party robot</w:t>
       </w:r>
       <w:r>
         <w:t>s</w:t>
@@ -3798,11 +3847,16 @@
       <w:r>
         <w:t xml:space="preserve">.  A video of this test is available at the </w:t>
       </w:r>
+      <w:proofErr w:type="spellStart"/>
       <w:r>
         <w:t>G</w:t>
       </w:r>
       <w:r>
-        <w:t xml:space="preserve">ithub URL provided in section </w:t>
+        <w:t>ithub</w:t>
+      </w:r>
+      <w:proofErr w:type="spellEnd"/>
+      <w:r>
+        <w:t xml:space="preserve"> URL provided in section </w:t>
       </w:r>
       <w:r>
         <w:fldChar w:fldCharType="begin"/>
@@ -4128,8 +4182,6 @@
             <w:r>
               <w:t>Open source Computer Visualization software library</w:t>
             </w:r>
-            <w:bookmarkStart w:id="5" w:name="_GoBack"/>
-            <w:bookmarkEnd w:id="5"/>
           </w:p>
         </w:tc>
       </w:tr>
@@ -4355,26 +4407,22 @@
           </w:tcPr>
           <w:p>
             <w:r>
-              <w:t xml:space="preserve">3D Robotics. “ArduPilot.” Internet: </w:t>
+              <w:t>3D Robotics. “</w:t>
+            </w:r>
+            <w:proofErr w:type="spellStart"/>
+            <w:r>
+              <w:t>ArduPilot</w:t>
+            </w:r>
+            <w:proofErr w:type="spellEnd"/>
+            <w:r>
+              <w:t xml:space="preserve">.” Internet: </w:t>
             </w:r>
             <w:hyperlink r:id="rId8" w:history="1">
               <w:r>
                 <w:rPr>
                   <w:rStyle w:val="Hyperlink"/>
                 </w:rPr>
-                <w:t>http://ardu</w:t>
-              </w:r>
-              <w:r>
-                <w:rPr>
-                  <w:rStyle w:val="Hyperlink"/>
-                </w:rPr>
-                <w:t>p</w:t>
-              </w:r>
-              <w:r>
-                <w:rPr>
-                  <w:rStyle w:val="Hyperlink"/>
-                </w:rPr>
-                <w:t>ilot.com</w:t>
+                <w:t>http://ardupilot.com</w:t>
               </w:r>
             </w:hyperlink>
             <w:r>
@@ -4413,19 +4461,7 @@
                 <w:rPr>
                   <w:rStyle w:val="Hyperlink"/>
                 </w:rPr>
-                <w:t>https://store.3dro</w:t>
-              </w:r>
-              <w:r>
-                <w:rPr>
-                  <w:rStyle w:val="Hyperlink"/>
-                </w:rPr>
-                <w:t>b</w:t>
-              </w:r>
-              <w:r>
-                <w:rPr>
-                  <w:rStyle w:val="Hyperlink"/>
-                </w:rPr>
-                <w:t>otics.com</w:t>
+                <w:t>https://store.3drobotics.com</w:t>
               </w:r>
             </w:hyperlink>
             <w:r>
@@ -4574,7 +4610,15 @@
           </w:tcPr>
           <w:p>
             <w:r>
-              <w:t xml:space="preserve">Pleiades. “Meet Spiri.” Internet: </w:t>
+              <w:t xml:space="preserve">Pleiades. “Meet </w:t>
+            </w:r>
+            <w:proofErr w:type="spellStart"/>
+            <w:r>
+              <w:t>Spiri</w:t>
+            </w:r>
+            <w:proofErr w:type="spellEnd"/>
+            <w:r>
+              <w:t xml:space="preserve">.” Internet: </w:t>
             </w:r>
             <w:hyperlink r:id="rId13" w:history="1">
               <w:r>
@@ -4613,7 +4657,15 @@
           </w:tcPr>
           <w:p>
             <w:r>
-              <w:t xml:space="preserve">Ascending Technologies. “AscTec Hummingbird.” Internet: </w:t>
+              <w:t>Ascending Technologies. “</w:t>
+            </w:r>
+            <w:proofErr w:type="spellStart"/>
+            <w:r>
+              <w:t>AscTec</w:t>
+            </w:r>
+            <w:proofErr w:type="spellEnd"/>
+            <w:r>
+              <w:t xml:space="preserve"> Hummingbird.” Internet: </w:t>
             </w:r>
             <w:hyperlink r:id="rId14" w:history="1">
               <w:r>
@@ -4652,13 +4704,53 @@
           </w:tcPr>
           <w:p>
             <w:r>
-              <w:t xml:space="preserve">S. Piskorski, N. Brulez, P. Eline, F. D’Haeyer. </w:t>
-            </w:r>
+              <w:t xml:space="preserve">S. </w:t>
+            </w:r>
+            <w:proofErr w:type="spellStart"/>
+            <w:r>
+              <w:t>Piskorski</w:t>
+            </w:r>
+            <w:proofErr w:type="spellEnd"/>
+            <w:r>
+              <w:t xml:space="preserve">, N. </w:t>
+            </w:r>
+            <w:proofErr w:type="spellStart"/>
+            <w:r>
+              <w:t>Brulez</w:t>
+            </w:r>
+            <w:proofErr w:type="spellEnd"/>
+            <w:r>
+              <w:t xml:space="preserve">, P. </w:t>
+            </w:r>
+            <w:proofErr w:type="spellStart"/>
+            <w:r>
+              <w:t>Eline</w:t>
+            </w:r>
+            <w:proofErr w:type="spellEnd"/>
+            <w:r>
+              <w:t xml:space="preserve">, F. </w:t>
+            </w:r>
+            <w:proofErr w:type="spellStart"/>
+            <w:r>
+              <w:t>D’Haeyer</w:t>
+            </w:r>
+            <w:proofErr w:type="spellEnd"/>
+            <w:r>
+              <w:t xml:space="preserve">. </w:t>
+            </w:r>
+            <w:proofErr w:type="spellStart"/>
             <w:r>
               <w:rPr>
                 <w:i/>
               </w:rPr>
-              <w:t>AR.Drone Developer Guide</w:t>
+              <w:t>AR.Drone</w:t>
+            </w:r>
+            <w:proofErr w:type="spellEnd"/>
+            <w:r>
+              <w:rPr>
+                <w:i/>
+              </w:rPr>
+              <w:t xml:space="preserve"> Developer Guide</w:t>
             </w:r>
             <w:r>
               <w:t>. Dec. 2012.</w:t>
@@ -4728,7 +4820,15 @@
           </w:tcPr>
           <w:p>
             <w:r>
-              <w:t xml:space="preserve">D.J. Sures. “EZ-Robot.” Internet: </w:t>
+              <w:t xml:space="preserve">D.J. </w:t>
+            </w:r>
+            <w:proofErr w:type="spellStart"/>
+            <w:r>
+              <w:t>Sures</w:t>
+            </w:r>
+            <w:proofErr w:type="spellEnd"/>
+            <w:r>
+              <w:t xml:space="preserve">. “EZ-Robot.” Internet: </w:t>
             </w:r>
             <w:hyperlink r:id="rId16" w:history="1">
               <w:r>
@@ -4767,7 +4867,15 @@
           </w:tcPr>
           <w:p>
             <w:r>
-              <w:t xml:space="preserve">D.J. Sures. “Color Following AR Parrot Drone.” Internet: </w:t>
+              <w:t xml:space="preserve">D.J. </w:t>
+            </w:r>
+            <w:proofErr w:type="spellStart"/>
+            <w:r>
+              <w:t>Sures</w:t>
+            </w:r>
+            <w:proofErr w:type="spellEnd"/>
+            <w:r>
+              <w:t xml:space="preserve">. “Color Following AR Parrot Drone.” Internet: </w:t>
             </w:r>
             <w:hyperlink r:id="rId17" w:history="1">
               <w:r>
@@ -4974,7 +5082,15 @@
           </w:tcPr>
           <w:p>
             <w:r>
-              <w:t>O.H. Boyers. “An Evaluation Of Detection and Recognition Algorithms To</w:t>
+              <w:t xml:space="preserve">O.H. </w:t>
+            </w:r>
+            <w:proofErr w:type="spellStart"/>
+            <w:r>
+              <w:t>Boyers</w:t>
+            </w:r>
+            <w:proofErr w:type="spellEnd"/>
+            <w:r>
+              <w:t>. “An Evaluation Of Detection and Recognition Algorithms To</w:t>
             </w:r>
           </w:p>
           <w:p>
@@ -5007,13 +5123,31 @@
           </w:tcPr>
           <w:p>
             <w:r>
-              <w:t>S. Singh, B. Grocholsky, S. Nuske, M. Dille. “</w:t>
-            </w:r>
-            <w:r>
-              <w:t>UAV / UGV Air-Ground Collaboration</w:t>
-            </w:r>
-            <w:r>
-              <w:t xml:space="preserve">.” Internet: </w:t>
+              <w:t xml:space="preserve">S. Singh, B. </w:t>
+            </w:r>
+            <w:proofErr w:type="spellStart"/>
+            <w:r>
+              <w:t>Grocholsky</w:t>
+            </w:r>
+            <w:proofErr w:type="spellEnd"/>
+            <w:r>
+              <w:t xml:space="preserve">, S. </w:t>
+            </w:r>
+            <w:proofErr w:type="spellStart"/>
+            <w:r>
+              <w:t>Nuske</w:t>
+            </w:r>
+            <w:proofErr w:type="spellEnd"/>
+            <w:r>
+              <w:t xml:space="preserve">, M. </w:t>
+            </w:r>
+            <w:proofErr w:type="spellStart"/>
+            <w:r>
+              <w:t>Dille</w:t>
+            </w:r>
+            <w:proofErr w:type="spellEnd"/>
+            <w:r>
+              <w:t xml:space="preserve">. “UAV / UGV Air-Ground Collaboration.” Internet: </w:t>
             </w:r>
             <w:hyperlink r:id="rId19" w:history="1">
               <w:r>
@@ -5145,9 +5279,11 @@
             <w:pPr>
               <w:keepNext/>
             </w:pPr>
+            <w:proofErr w:type="spellStart"/>
             <w:r>
               <w:t>Git</w:t>
             </w:r>
+            <w:proofErr w:type="spellEnd"/>
             <w:r>
               <w:t xml:space="preserve">, Linus Torvalds, </w:t>
             </w:r>
@@ -5188,17 +5324,54 @@
             <w:pPr>
               <w:keepNext/>
             </w:pPr>
-            <w:r>
-              <w:t xml:space="preserve">NetBeans, Oracle, </w:t>
-            </w:r>
-            <w:hyperlink r:id="rId21" w:history="1">
-              <w:r>
-                <w:rPr>
-                  <w:rStyle w:val="Hyperlink"/>
-                </w:rPr>
-                <w:t>https://netbeans.org</w:t>
-              </w:r>
-            </w:hyperlink>
+            <w:proofErr w:type="spellStart"/>
+            <w:r>
+              <w:t>Qt</w:t>
+            </w:r>
+            <w:proofErr w:type="spellEnd"/>
+            <w:r>
+              <w:t xml:space="preserve"> Creator</w:t>
+            </w:r>
+            <w:r>
+              <w:t xml:space="preserve">, </w:t>
+            </w:r>
+            <w:r>
+              <w:t xml:space="preserve">The </w:t>
+            </w:r>
+            <w:proofErr w:type="spellStart"/>
+            <w:r>
+              <w:t>Qt</w:t>
+            </w:r>
+            <w:proofErr w:type="spellEnd"/>
+            <w:r>
+              <w:t xml:space="preserve"> Company</w:t>
+            </w:r>
+            <w:r>
+              <w:t xml:space="preserve">, </w:t>
+            </w:r>
+            <w:r>
+              <w:fldChar w:fldCharType="begin"/>
+            </w:r>
+            <w:r>
+              <w:instrText>HYPERLINK "http://www.qt.io/ide/"</w:instrText>
+            </w:r>
+            <w:r>
+              <w:fldChar w:fldCharType="separate"/>
+            </w:r>
+            <w:r>
+              <w:rPr>
+                <w:rStyle w:val="Hyperlink"/>
+              </w:rPr>
+              <w:t>http://www.qt.io/ide/</w:t>
+            </w:r>
+            <w:r>
+              <w:rPr>
+                <w:rStyle w:val="Hyperlink"/>
+              </w:rPr>
+              <w:fldChar w:fldCharType="end"/>
+            </w:r>
+            <w:bookmarkStart w:id="5" w:name="_GoBack"/>
+            <w:bookmarkEnd w:id="5"/>
             <w:r>
               <w:t>.</w:t>
             </w:r>
@@ -5231,7 +5404,7 @@
             <w:r>
               <w:t xml:space="preserve">Visual Studio, Microsoft, </w:t>
             </w:r>
-            <w:hyperlink r:id="rId22" w:history="1">
+            <w:hyperlink r:id="rId21" w:history="1">
               <w:r>
                 <w:rPr>
                   <w:rStyle w:val="Hyperlink"/>
@@ -5271,7 +5444,7 @@
             <w:r>
               <w:t xml:space="preserve">EZ-Builder, EZ-Robot, </w:t>
             </w:r>
-            <w:hyperlink r:id="rId23" w:history="1">
+            <w:hyperlink r:id="rId22" w:history="1">
               <w:r>
                 <w:rPr>
                   <w:rStyle w:val="Hyperlink"/>
@@ -5309,18 +5482,9 @@
               <w:keepNext/>
             </w:pPr>
             <w:r>
-              <w:t xml:space="preserve">ROS, </w:t>
-            </w:r>
-            <w:r>
-              <w:t>Open Source Robotics Foundation</w:t>
-            </w:r>
-            <w:r>
-              <w:t>,</w:t>
-            </w:r>
-            <w:r>
-              <w:t xml:space="preserve"> </w:t>
-            </w:r>
-            <w:hyperlink r:id="rId24" w:history="1">
+              <w:t xml:space="preserve">ROS, Open Source Robotics Foundation, </w:t>
+            </w:r>
+            <w:hyperlink r:id="rId23" w:history="1">
               <w:r>
                 <w:rPr>
                   <w:rStyle w:val="Hyperlink"/>
@@ -5358,9 +5522,17 @@
               <w:keepNext/>
             </w:pPr>
             <w:r>
-              <w:t xml:space="preserve">Open CV, itseez, </w:t>
-            </w:r>
-            <w:hyperlink r:id="rId25" w:history="1">
+              <w:t xml:space="preserve">Open CV, </w:t>
+            </w:r>
+            <w:proofErr w:type="spellStart"/>
+            <w:r>
+              <w:t>itseez</w:t>
+            </w:r>
+            <w:proofErr w:type="spellEnd"/>
+            <w:r>
+              <w:t xml:space="preserve">, </w:t>
+            </w:r>
+            <w:hyperlink r:id="rId24" w:history="1">
               <w:r>
                 <w:rPr>
                   <w:rStyle w:val="Hyperlink"/>
@@ -5397,10 +5569,15 @@
             <w:pPr>
               <w:keepNext/>
             </w:pPr>
-            <w:r>
-              <w:t xml:space="preserve">AR.Drone SDK, Parrot, </w:t>
-            </w:r>
-            <w:hyperlink r:id="rId26" w:history="1">
+            <w:proofErr w:type="spellStart"/>
+            <w:r>
+              <w:t>AR.Drone</w:t>
+            </w:r>
+            <w:proofErr w:type="spellEnd"/>
+            <w:r>
+              <w:t xml:space="preserve"> SDK, Parrot, </w:t>
+            </w:r>
+            <w:hyperlink r:id="rId25" w:history="1">
               <w:r>
                 <w:rPr>
                   <w:rStyle w:val="Hyperlink"/>
@@ -5440,7 +5617,7 @@
             <w:r>
               <w:t xml:space="preserve">EZ-SDK, EZ-Robot, </w:t>
             </w:r>
-            <w:hyperlink r:id="rId27" w:history="1">
+            <w:hyperlink r:id="rId26" w:history="1">
               <w:r>
                 <w:rPr>
                   <w:rStyle w:val="Hyperlink"/>
@@ -5480,7 +5657,7 @@
             <w:r>
               <w:t xml:space="preserve">EZ-SDK Mono, EZ-Robot, </w:t>
             </w:r>
-            <w:hyperlink r:id="rId28" w:history="1">
+            <w:hyperlink r:id="rId27" w:history="1">
               <w:r>
                 <w:rPr>
                   <w:rStyle w:val="Hyperlink"/>
@@ -5517,10 +5694,15 @@
             <w:pPr>
               <w:keepNext/>
             </w:pPr>
-            <w:r>
-              <w:t xml:space="preserve">AR.FreeFlight, Parrot, </w:t>
-            </w:r>
-            <w:hyperlink r:id="rId29" w:history="1">
+            <w:proofErr w:type="spellStart"/>
+            <w:r>
+              <w:t>AR.FreeFlight</w:t>
+            </w:r>
+            <w:proofErr w:type="spellEnd"/>
+            <w:r>
+              <w:t xml:space="preserve">, Parrot, </w:t>
+            </w:r>
+            <w:hyperlink r:id="rId28" w:history="1">
               <w:r>
                 <w:rPr>
                   <w:rStyle w:val="Hyperlink"/>
@@ -8293,7 +8475,7 @@
 </file>
 
 <file path=customXml/itemProps1.xml><?xml version="1.0" encoding="utf-8"?>
-<ds:datastoreItem xmlns:ds="http://schemas.openxmlformats.org/officeDocument/2006/customXml" ds:itemID="{697A5A85-1241-4F84-8475-C89DE638DA12}">
+<ds:datastoreItem xmlns:ds="http://schemas.openxmlformats.org/officeDocument/2006/customXml" ds:itemID="{887461F8-E4CF-4F04-8783-9AF63773DE36}">
   <ds:schemaRefs>
     <ds:schemaRef ds:uri="http://schemas.openxmlformats.org/officeDocument/2006/bibliography"/>
   </ds:schemaRefs>

</xml_diff>